<commit_message>
Final update of redaction file
</commit_message>
<xml_diff>
--- a/Creation-un-site-web-avec-le-CMS-Wordpress.docx
+++ b/Creation-un-site-web-avec-le-CMS-Wordpress.docx
@@ -10,8 +10,6 @@
           <w:szCs w:val="28"/>
         </w:rPr>
       </w:pPr>
-      <w:bookmarkStart w:id="0" w:name="_GoBack"/>
-      <w:bookmarkEnd w:id="0"/>
       <w:r>
         <w:rPr>
           <w:noProof/>
@@ -340,8 +338,8 @@
           <w:szCs w:val="28"/>
         </w:rPr>
       </w:pPr>
-      <w:bookmarkStart w:id="1" w:name="_gjdgxs" w:colFirst="0" w:colLast="0"/>
-      <w:bookmarkEnd w:id="1"/>
+      <w:bookmarkStart w:id="0" w:name="_gjdgxs" w:colFirst="0" w:colLast="0"/>
+      <w:bookmarkEnd w:id="0"/>
     </w:p>
     <w:p>
       <w:pPr>
@@ -513,7 +511,21 @@
           <w:sz w:val="21"/>
           <w:szCs w:val="21"/>
         </w:rPr>
-        <w:t> : ……………</w:t>
+        <w:t xml:space="preserve"> : </w:t>
+      </w:r>
+      <w:r>
+        <w:rPr>
+          <w:sz w:val="21"/>
+          <w:szCs w:val="21"/>
+        </w:rPr>
+        <w:t>https://github.com</w:t>
+      </w:r>
+      <w:r>
+        <w:rPr>
+          <w:sz w:val="21"/>
+          <w:szCs w:val="21"/>
+        </w:rPr>
+        <w:t>/hawa029/Dezel-Voyages</w:t>
       </w:r>
     </w:p>
     <w:p>
@@ -544,8 +556,19 @@
           <w:sz w:val="21"/>
           <w:szCs w:val="21"/>
         </w:rPr>
-        <w:t xml:space="preserve"> ……….</w:t>
-      </w:r>
+        <w:t xml:space="preserve"> https://</w:t>
+      </w:r>
+      <w:hyperlink r:id="rId8" w:tgtFrame="_blank" w:history="1">
+        <w:r>
+          <w:rPr>
+            <w:rStyle w:val="Lienhypertexte"/>
+            <w:rFonts w:ascii="Lato" w:hAnsi="Lato"/>
+            <w:color w:val="4F4F4F"/>
+            <w:shd w:val="clear" w:color="auto" w:fill="FFFFFF"/>
+          </w:rPr>
+          <w:t>dezel-voyages.go.yj.fr</w:t>
+        </w:r>
+      </w:hyperlink>
     </w:p>
     <w:p>
       <w:pPr>
@@ -1077,7 +1100,7 @@
         </w:rPr>
         <w:t xml:space="preserve"> </w:t>
       </w:r>
-      <w:hyperlink r:id="rId8" w:history="1">
+      <w:hyperlink r:id="rId9" w:history="1">
         <w:r>
           <w:rPr>
             <w:rStyle w:val="Lienhypertexte"/>
@@ -1160,7 +1183,7 @@
                     <pic:cNvPicPr/>
                   </pic:nvPicPr>
                   <pic:blipFill>
-                    <a:blip r:embed="rId9">
+                    <a:blip r:embed="rId10">
                       <a:extLst>
                         <a:ext uri="{28A0092B-C50C-407E-A947-70E740481C1C}">
                           <a14:useLocalDpi xmlns:a14="http://schemas.microsoft.com/office/drawing/2010/main" val="0"/>
@@ -1687,7 +1710,7 @@
                     <pic:cNvPicPr/>
                   </pic:nvPicPr>
                   <pic:blipFill>
-                    <a:blip r:embed="rId10" cstate="print">
+                    <a:blip r:embed="rId11" cstate="print">
                       <a:extLst>
                         <a:ext uri="{28A0092B-C50C-407E-A947-70E740481C1C}">
                           <a14:useLocalDpi xmlns:a14="http://schemas.microsoft.com/office/drawing/2010/main" val="0"/>
@@ -2342,7 +2365,7 @@
                     <pic:cNvPicPr/>
                   </pic:nvPicPr>
                   <pic:blipFill>
-                    <a:blip r:embed="rId11" cstate="print">
+                    <a:blip r:embed="rId12" cstate="print">
                       <a:extLst>
                         <a:ext uri="{28A0092B-C50C-407E-A947-70E740481C1C}">
                           <a14:useLocalDpi xmlns:a14="http://schemas.microsoft.com/office/drawing/2010/main" val="0"/>
@@ -2471,7 +2494,7 @@
         </w:rPr>
         <w:t xml:space="preserve">Les images proviennent en grande majorité de </w:t>
       </w:r>
-      <w:hyperlink r:id="rId12" w:history="1">
+      <w:hyperlink r:id="rId13" w:history="1">
         <w:r>
           <w:rPr>
             <w:rStyle w:val="Lienhypertexte"/>
@@ -2488,7 +2511,7 @@
         </w:rPr>
         <w:t xml:space="preserve"> ou encore de </w:t>
       </w:r>
-      <w:hyperlink r:id="rId13" w:history="1">
+      <w:hyperlink r:id="rId14" w:history="1">
         <w:r>
           <w:rPr>
             <w:rStyle w:val="Lienhypertexte"/>
@@ -2612,7 +2635,7 @@
                     <pic:cNvPicPr/>
                   </pic:nvPicPr>
                   <pic:blipFill>
-                    <a:blip r:embed="rId14" cstate="print">
+                    <a:blip r:embed="rId15" cstate="print">
                       <a:extLst>
                         <a:ext uri="{28A0092B-C50C-407E-A947-70E740481C1C}">
                           <a14:useLocalDpi xmlns:a14="http://schemas.microsoft.com/office/drawing/2010/main" val="0"/>
@@ -2748,7 +2771,7 @@
         </w:rPr>
         <w:t xml:space="preserve"> Version 3.1.29 | Par </w:t>
       </w:r>
-      <w:hyperlink r:id="rId15" w:history="1">
+      <w:hyperlink r:id="rId16" w:history="1">
         <w:r>
           <w:rPr>
             <w:color w:val="00B0F0"/>
@@ -3069,7 +3092,7 @@
                     <pic:cNvPicPr/>
                   </pic:nvPicPr>
                   <pic:blipFill>
-                    <a:blip r:embed="rId16" cstate="print">
+                    <a:blip r:embed="rId17" cstate="print">
                       <a:extLst>
                         <a:ext uri="{28A0092B-C50C-407E-A947-70E740481C1C}">
                           <a14:useLocalDpi xmlns:a14="http://schemas.microsoft.com/office/drawing/2010/main" val="0"/>
@@ -3166,7 +3189,7 @@
                     <pic:cNvPicPr/>
                   </pic:nvPicPr>
                   <pic:blipFill>
-                    <a:blip r:embed="rId17" cstate="print">
+                    <a:blip r:embed="rId18" cstate="print">
                       <a:extLst>
                         <a:ext uri="{28A0092B-C50C-407E-A947-70E740481C1C}">
                           <a14:useLocalDpi xmlns:a14="http://schemas.microsoft.com/office/drawing/2010/main" val="0"/>
@@ -3428,7 +3451,7 @@
                     <pic:cNvPicPr/>
                   </pic:nvPicPr>
                   <pic:blipFill>
-                    <a:blip r:embed="rId18" cstate="print">
+                    <a:blip r:embed="rId19" cstate="print">
                       <a:extLst>
                         <a:ext uri="{28A0092B-C50C-407E-A947-70E740481C1C}">
                           <a14:useLocalDpi xmlns:a14="http://schemas.microsoft.com/office/drawing/2010/main" val="0"/>
@@ -3609,7 +3632,7 @@
                     <pic:cNvPicPr/>
                   </pic:nvPicPr>
                   <pic:blipFill>
-                    <a:blip r:embed="rId19" cstate="print">
+                    <a:blip r:embed="rId20" cstate="print">
                       <a:extLst>
                         <a:ext uri="{28A0092B-C50C-407E-A947-70E740481C1C}">
                           <a14:useLocalDpi xmlns:a14="http://schemas.microsoft.com/office/drawing/2010/main" val="0"/>
@@ -3766,7 +3789,7 @@
                     <pic:cNvPicPr/>
                   </pic:nvPicPr>
                   <pic:blipFill>
-                    <a:blip r:embed="rId20" cstate="print">
+                    <a:blip r:embed="rId21" cstate="print">
                       <a:extLst>
                         <a:ext uri="{28A0092B-C50C-407E-A947-70E740481C1C}">
                           <a14:useLocalDpi xmlns:a14="http://schemas.microsoft.com/office/drawing/2010/main" val="0"/>
@@ -4339,19 +4362,111 @@
     </w:p>
     <w:p>
       <w:pPr>
-        <w:pBdr>
-          <w:top w:val="nil"/>
-          <w:left w:val="nil"/>
-          <w:bottom w:val="nil"/>
-          <w:right w:val="nil"/>
-          <w:between w:val="nil"/>
-        </w:pBdr>
-        <w:rPr>
-          <w:color w:val="000000"/>
-          <w:sz w:val="21"/>
-          <w:szCs w:val="21"/>
-        </w:rPr>
-      </w:pPr>
+        <w:pStyle w:val="Paragraphedeliste"/>
+        <w:numPr>
+          <w:ilvl w:val="0"/>
+          <w:numId w:val="2"/>
+        </w:numPr>
+        <w:pBdr>
+          <w:top w:val="nil"/>
+          <w:left w:val="nil"/>
+          <w:bottom w:val="nil"/>
+          <w:right w:val="nil"/>
+          <w:between w:val="nil"/>
+        </w:pBdr>
+        <w:rPr>
+          <w:b/>
+          <w:color w:val="000000"/>
+          <w:sz w:val="21"/>
+          <w:szCs w:val="21"/>
+        </w:rPr>
+      </w:pPr>
+      <w:r>
+        <w:rPr>
+          <w:b/>
+          <w:color w:val="000000"/>
+          <w:sz w:val="21"/>
+          <w:szCs w:val="21"/>
+        </w:rPr>
+        <w:t>Informations complémentaires</w:t>
+      </w:r>
+    </w:p>
+    <w:p>
+      <w:pPr>
+        <w:pBdr>
+          <w:top w:val="nil"/>
+          <w:left w:val="nil"/>
+          <w:bottom w:val="nil"/>
+          <w:right w:val="nil"/>
+          <w:between w:val="nil"/>
+        </w:pBdr>
+        <w:rPr>
+          <w:b/>
+          <w:color w:val="000000"/>
+          <w:sz w:val="21"/>
+          <w:szCs w:val="21"/>
+        </w:rPr>
+      </w:pPr>
+    </w:p>
+    <w:p>
+      <w:pPr>
+        <w:pBdr>
+          <w:top w:val="nil"/>
+          <w:left w:val="nil"/>
+          <w:bottom w:val="nil"/>
+          <w:right w:val="nil"/>
+          <w:between w:val="nil"/>
+        </w:pBdr>
+        <w:rPr>
+          <w:color w:val="000000"/>
+          <w:sz w:val="21"/>
+          <w:szCs w:val="21"/>
+        </w:rPr>
+      </w:pPr>
+      <w:r>
+        <w:rPr>
+          <w:color w:val="000000"/>
+          <w:sz w:val="21"/>
+          <w:szCs w:val="21"/>
+        </w:rPr>
+        <w:t xml:space="preserve">La solution d’hébergements est celle proposée par </w:t>
+      </w:r>
+      <w:hyperlink r:id="rId22" w:history="1">
+        <w:r>
+          <w:rPr>
+            <w:rStyle w:val="Lienhypertexte"/>
+            <w:sz w:val="21"/>
+            <w:szCs w:val="21"/>
+          </w:rPr>
+          <w:t>https://www.planethoster.com/</w:t>
+        </w:r>
+      </w:hyperlink>
+      <w:r>
+        <w:rPr>
+          <w:color w:val="000000"/>
+          <w:sz w:val="21"/>
+          <w:szCs w:val="21"/>
+        </w:rPr>
+        <w:t xml:space="preserve"> ; Après la mise en ligne il a fallu faire des modifications et adaptations supplémentaires. Ce qui explique les quelques différences qu’il pourrait y avoir dans la consultation du site. </w:t>
+      </w:r>
+    </w:p>
+    <w:p>
+      <w:pPr>
+        <w:pBdr>
+          <w:top w:val="nil"/>
+          <w:left w:val="nil"/>
+          <w:bottom w:val="nil"/>
+          <w:right w:val="nil"/>
+          <w:between w:val="nil"/>
+        </w:pBdr>
+        <w:rPr>
+          <w:color w:val="000000"/>
+          <w:sz w:val="21"/>
+          <w:szCs w:val="21"/>
+        </w:rPr>
+      </w:pPr>
+      <w:bookmarkStart w:id="1" w:name="_GoBack"/>
+      <w:bookmarkEnd w:id="1"/>
     </w:p>
     <w:p>
       <w:pPr>
@@ -4370,10 +4485,10 @@
       </w:pPr>
     </w:p>
     <w:sectPr>
-      <w:headerReference w:type="even" r:id="rId21"/>
-      <w:headerReference w:type="default" r:id="rId22"/>
-      <w:footerReference w:type="default" r:id="rId23"/>
-      <w:headerReference w:type="first" r:id="rId24"/>
+      <w:headerReference w:type="even" r:id="rId23"/>
+      <w:headerReference w:type="default" r:id="rId24"/>
+      <w:footerReference w:type="default" r:id="rId25"/>
+      <w:headerReference w:type="first" r:id="rId26"/>
       <w:pgSz w:w="11906" w:h="16838"/>
       <w:pgMar w:top="1418" w:right="707" w:bottom="1134" w:left="1417" w:header="708" w:footer="426" w:gutter="0"/>
       <w:pgNumType w:start="1"/>

</xml_diff>